<commit_message>
i am pushing some changes
</commit_message>
<xml_diff>
--- a/discussion_forum_documentation.docx
+++ b/discussion_forum_documentation.docx
@@ -4400,8 +4400,6 @@
       </w:r>
       <w:r>
         <w:br/>
-      </w:r>
-      <w:r>
         <w:t xml:space="preserve">Nice — using the </w:t>
       </w:r>
       <w:r>
@@ -16638,8 +16636,6 @@
       </w:r>
       <w:r>
         <w:br/>
-      </w:r>
-      <w:r>
         <w:t xml:space="preserve">Perfect — that’s totally fine, </w:t>
       </w:r>
       <w:proofErr w:type="spellStart"/>
@@ -23733,6 +23729,9 @@
       </w:r>
     </w:p>
     <w:p>
+      <w:r>
+        <w:tab/>
+      </w:r>
       <w:bookmarkStart w:id="0" w:name="_GoBack"/>
       <w:bookmarkEnd w:id="0"/>
     </w:p>

</xml_diff>